<commit_message>
add doc about ipython
</commit_message>
<xml_diff>
--- a/guide/Python学习和开发环境的建立(教学版).docx
+++ b/guide/Python学习和开发环境的建立(教学版).docx
@@ -4468,36 +4468,6 @@
           <w:sz w:val="24"/>
           <w:szCs w:val="24"/>
         </w:rPr>
-        <w:t>在</w:t>
-      </w:r>
-      <w:r>
-        <w:rPr>
-          <w:rFonts w:asciiTheme="minorEastAsia" w:eastAsiaTheme="minorEastAsia" w:hAnsiTheme="minorEastAsia" w:cs="Arial" w:hint="eastAsia"/>
-          <w:color w:val="3A3E43"/>
-          <w:kern w:val="36"/>
-          <w:sz w:val="24"/>
-          <w:szCs w:val="24"/>
-        </w:rPr>
-        <w:t>3个</w:t>
-      </w:r>
-      <w:r>
-        <w:rPr>
-          <w:rFonts w:asciiTheme="minorEastAsia" w:eastAsiaTheme="minorEastAsia" w:hAnsiTheme="minorEastAsia" w:cs="Arial" w:hint="eastAsia"/>
-          <w:color w:val="3A3E43"/>
-          <w:kern w:val="36"/>
-          <w:sz w:val="24"/>
-          <w:szCs w:val="24"/>
-        </w:rPr>
-        <w:t>软件包</w:t>
-      </w:r>
-      <w:r>
-        <w:rPr>
-          <w:rFonts w:asciiTheme="minorEastAsia" w:eastAsiaTheme="minorEastAsia" w:hAnsiTheme="minorEastAsia" w:cs="Arial" w:hint="eastAsia"/>
-          <w:color w:val="3A3E43"/>
-          <w:kern w:val="36"/>
-          <w:sz w:val="24"/>
-          <w:szCs w:val="24"/>
-        </w:rPr>
         <w:t>即可</w:t>
       </w:r>
       <w:r>
@@ -7185,8 +7155,6 @@
         </w:rPr>
         <w:t>rk</w:t>
       </w:r>
-      <w:bookmarkStart w:id="3" w:name="_GoBack"/>
-      <w:bookmarkEnd w:id="3"/>
       <w:r>
         <w:rPr>
           <w:rFonts w:ascii="宋体" w:hAnsi="宋体" w:cs="Arial"/>
@@ -11980,7 +11948,36 @@
           <w:sz w:val="24"/>
           <w:szCs w:val="24"/>
         </w:rPr>
-        <w:t>任务标签作为关键字，检索生成任务列表的注释</w:t>
+        <w:t>“</w:t>
+      </w:r>
+      <w:r>
+        <w:rPr>
+          <w:rFonts w:ascii="宋体" w:hAnsi="宋体" w:cs="Arial" w:hint="eastAsia"/>
+          <w:color w:val="333333"/>
+          <w:sz w:val="24"/>
+          <w:szCs w:val="24"/>
+        </w:rPr>
+        <w:t>任务标签</w:t>
+      </w:r>
+      <w:r>
+        <w:rPr>
+          <w:rFonts w:ascii="宋体" w:hAnsi="宋体" w:cs="Arial" w:hint="eastAsia"/>
+          <w:color w:val="333333"/>
+          <w:sz w:val="24"/>
+          <w:szCs w:val="24"/>
+        </w:rPr>
+        <w:t>”</w:t>
+      </w:r>
+      <w:bookmarkStart w:id="3" w:name="_GoBack"/>
+      <w:bookmarkEnd w:id="3"/>
+      <w:r>
+        <w:rPr>
+          <w:rFonts w:ascii="宋体" w:hAnsi="宋体" w:cs="Arial" w:hint="eastAsia"/>
+          <w:color w:val="333333"/>
+          <w:sz w:val="24"/>
+          <w:szCs w:val="24"/>
+        </w:rPr>
+        <w:t>作为关键字，检索生成任务列表的注释</w:t>
       </w:r>
       <w:r>
         <w:rPr>
@@ -12469,7 +12466,7 @@
     </w:p>
     <w:p>
       <w:pPr>
-        <w:ind w:firstLineChars="236" w:firstLine="566"/>
+        <w:ind w:firstLineChars="177" w:firstLine="425"/>
         <w:jc w:val="left"/>
         <w:rPr>
           <w:rFonts w:ascii="宋体" w:hAnsi="宋体" w:cs="Arial"/>
@@ -12543,7 +12540,7 @@
           <w:sz w:val="24"/>
           <w:szCs w:val="24"/>
         </w:rPr>
-        <w:t>标识#加任务标签关键字所在行</w:t>
+        <w:t>标识</w:t>
       </w:r>
       <w:r>
         <w:rPr>
@@ -12552,6 +12549,78 @@
           <w:sz w:val="24"/>
           <w:szCs w:val="24"/>
         </w:rPr>
+        <w:t>，</w:t>
+      </w:r>
+      <w:r>
+        <w:rPr>
+          <w:rFonts w:ascii="宋体" w:hAnsi="宋体" w:cs="Arial" w:hint="eastAsia"/>
+          <w:color w:val="333333"/>
+          <w:sz w:val="24"/>
+          <w:szCs w:val="24"/>
+        </w:rPr>
+        <w:t>将</w:t>
+      </w:r>
+      <w:r>
+        <w:rPr>
+          <w:rFonts w:ascii="宋体" w:hAnsi="宋体" w:cs="Arial" w:hint="eastAsia"/>
+          <w:color w:val="333333"/>
+          <w:sz w:val="24"/>
+          <w:szCs w:val="24"/>
+        </w:rPr>
+        <w:t>#</w:t>
+      </w:r>
+      <w:r>
+        <w:rPr>
+          <w:rFonts w:ascii="宋体" w:hAnsi="宋体" w:cs="Arial" w:hint="eastAsia"/>
+          <w:color w:val="333333"/>
+          <w:sz w:val="24"/>
+          <w:szCs w:val="24"/>
+        </w:rPr>
+        <w:t>和</w:t>
+      </w:r>
+      <w:r>
+        <w:rPr>
+          <w:rFonts w:ascii="宋体" w:hAnsi="宋体" w:cs="Arial" w:hint="eastAsia"/>
+          <w:color w:val="333333"/>
+          <w:sz w:val="24"/>
+          <w:szCs w:val="24"/>
+        </w:rPr>
+        <w:t>任务标签关键字</w:t>
+      </w:r>
+      <w:r>
+        <w:rPr>
+          <w:rFonts w:ascii="宋体" w:hAnsi="宋体" w:cs="Arial" w:hint="eastAsia"/>
+          <w:color w:val="333333"/>
+          <w:sz w:val="24"/>
+          <w:szCs w:val="24"/>
+        </w:rPr>
+        <w:t>的</w:t>
+      </w:r>
+      <w:r>
+        <w:rPr>
+          <w:rFonts w:ascii="宋体" w:hAnsi="宋体" w:cs="Arial" w:hint="eastAsia"/>
+          <w:color w:val="333333"/>
+          <w:sz w:val="24"/>
+          <w:szCs w:val="24"/>
+        </w:rPr>
+        <w:t>所在行</w:t>
+      </w:r>
+      <w:r>
+        <w:rPr>
+          <w:rFonts w:ascii="宋体" w:hAnsi="宋体" w:cs="Arial" w:hint="eastAsia"/>
+          <w:color w:val="333333"/>
+          <w:sz w:val="24"/>
+          <w:szCs w:val="24"/>
+        </w:rPr>
+        <w:t>，标识</w:t>
+      </w:r>
+      <w:r>
+        <w:rPr>
+          <w:rFonts w:ascii="宋体" w:hAnsi="宋体" w:cs="Arial" w:hint="eastAsia"/>
+          <w:color w:val="333333"/>
+          <w:sz w:val="24"/>
+          <w:szCs w:val="24"/>
+        </w:rPr>
         <w:t>为任务</w:t>
       </w:r>
       <w:r>
@@ -12561,7 +12630,7 @@
           <w:sz w:val="24"/>
           <w:szCs w:val="24"/>
         </w:rPr>
-        <w:t>标识行</w:t>
+        <w:t>行</w:t>
       </w:r>
       <w:r>
         <w:rPr>

</xml_diff>